<commit_message>
Se agrega data de Html y css
</commit_message>
<xml_diff>
--- a/C#.docx
+++ b/C#.docx
@@ -2240,7 +2240,7 @@
           <w:sz w:val="48"/>
           <w:szCs w:val="48"/>
         </w:rPr>
-        <w:t xml:space="preserve"> Visual Code</w:t>
+        <w:t xml:space="preserve"> </w:t>
       </w:r>
       <w:r>
         <w:rPr>
@@ -2250,19 +2250,28 @@
           <w:sz w:val="48"/>
           <w:szCs w:val="48"/>
         </w:rPr>
+        <w:t xml:space="preserve">seguidas </w:t>
+      </w:r>
+      <w:r>
+        <w:rPr>
+          <w:rFonts w:ascii="Times New Roman" w:hAnsi="Times New Roman" w:cs="Times New Roman"/>
+          <w:b/>
+          <w:bCs/>
+          <w:sz w:val="48"/>
+          <w:szCs w:val="48"/>
+        </w:rPr>
+        <w:t>Visual Code</w:t>
+      </w:r>
+      <w:r>
+        <w:rPr>
+          <w:rFonts w:ascii="Times New Roman" w:hAnsi="Times New Roman" w:cs="Times New Roman"/>
+          <w:b/>
+          <w:bCs/>
+          <w:sz w:val="48"/>
+          <w:szCs w:val="48"/>
+        </w:rPr>
         <w:t>.</w:t>
       </w:r>
-    </w:p>
-    <w:p>
-      <w:pPr>
-        <w:rPr>
-          <w:rFonts w:ascii="Times New Roman" w:hAnsi="Times New Roman" w:cs="Times New Roman"/>
-          <w:b/>
-          <w:bCs/>
-          <w:sz w:val="48"/>
-          <w:szCs w:val="48"/>
-        </w:rPr>
-      </w:pPr>
     </w:p>
     <w:p>
       <w:pPr>
@@ -2270,7 +2279,6 @@
           <w:rFonts w:ascii="Arial" w:hAnsi="Arial" w:cs="Arial"/>
           <w:sz w:val="36"/>
           <w:szCs w:val="36"/>
-          <w:lang w:val="en-US"/>
         </w:rPr>
       </w:pPr>
       <w:r>
@@ -2310,20 +2318,143 @@
           <w:rFonts w:ascii="Arial" w:hAnsi="Arial" w:cs="Arial"/>
           <w:sz w:val="36"/>
           <w:szCs w:val="36"/>
-          <w:lang w:val="en-US"/>
-        </w:rPr>
-        <w:t>ALT + SHIFT</w:t>
-      </w:r>
-    </w:p>
-    <w:p>
-      <w:pPr>
+        </w:rPr>
+        <w:t xml:space="preserve">ALT + </w:t>
+      </w:r>
+      <w:r>
         <w:rPr>
           <w:rFonts w:ascii="Arial" w:hAnsi="Arial" w:cs="Arial"/>
           <w:sz w:val="36"/>
           <w:szCs w:val="36"/>
-          <w:lang w:val="en-US"/>
-        </w:rPr>
-      </w:pPr>
+        </w:rPr>
+        <w:t>CONTROL</w:t>
+      </w:r>
+      <w:r>
+        <w:rPr>
+          <w:rFonts w:ascii="Arial" w:hAnsi="Arial" w:cs="Arial"/>
+          <w:sz w:val="36"/>
+          <w:szCs w:val="36"/>
+        </w:rPr>
+        <w:t>+ ↑/↓</w:t>
+      </w:r>
+    </w:p>
+    <w:p>
+      <w:pPr>
+        <w:rPr>
+          <w:rFonts w:ascii="Times New Roman" w:hAnsi="Times New Roman" w:cs="Times New Roman"/>
+          <w:b/>
+          <w:bCs/>
+          <w:sz w:val="48"/>
+          <w:szCs w:val="48"/>
+        </w:rPr>
+      </w:pPr>
+      <w:r>
+        <w:rPr>
+          <w:rFonts w:ascii="Times New Roman" w:hAnsi="Times New Roman" w:cs="Times New Roman"/>
+          <w:b/>
+          <w:bCs/>
+          <w:sz w:val="48"/>
+          <w:szCs w:val="48"/>
+        </w:rPr>
+        <w:t>Seleccionar varias líneas</w:t>
+      </w:r>
+      <w:r>
+        <w:rPr>
+          <w:rFonts w:ascii="Times New Roman" w:hAnsi="Times New Roman" w:cs="Times New Roman"/>
+          <w:b/>
+          <w:bCs/>
+          <w:sz w:val="48"/>
+          <w:szCs w:val="48"/>
+        </w:rPr>
+        <w:t xml:space="preserve"> </w:t>
+      </w:r>
+      <w:r>
+        <w:rPr>
+          <w:rFonts w:ascii="Times New Roman" w:hAnsi="Times New Roman" w:cs="Times New Roman"/>
+          <w:b/>
+          <w:bCs/>
+          <w:sz w:val="48"/>
+          <w:szCs w:val="48"/>
+        </w:rPr>
+        <w:t>clickeando</w:t>
+      </w:r>
+      <w:r>
+        <w:rPr>
+          <w:rFonts w:ascii="Times New Roman" w:hAnsi="Times New Roman" w:cs="Times New Roman"/>
+          <w:b/>
+          <w:bCs/>
+          <w:sz w:val="48"/>
+          <w:szCs w:val="48"/>
+        </w:rPr>
+        <w:t xml:space="preserve"> Visual Code</w:t>
+      </w:r>
+      <w:r>
+        <w:rPr>
+          <w:rFonts w:ascii="Times New Roman" w:hAnsi="Times New Roman" w:cs="Times New Roman"/>
+          <w:b/>
+          <w:bCs/>
+          <w:sz w:val="48"/>
+          <w:szCs w:val="48"/>
+        </w:rPr>
+        <w:t>.</w:t>
+      </w:r>
+    </w:p>
+    <w:p>
+      <w:pPr>
+        <w:rPr>
+          <w:rFonts w:ascii="Arial" w:hAnsi="Arial" w:cs="Arial"/>
+          <w:sz w:val="36"/>
+          <w:szCs w:val="36"/>
+        </w:rPr>
+      </w:pPr>
+      <w:r>
+        <w:rPr>
+          <w:rFonts w:ascii="AR JULIAN" w:hAnsi="AR JULIAN"/>
+          <w:sz w:val="36"/>
+          <w:szCs w:val="36"/>
+        </w:rPr>
+        <w:tab/>
+      </w:r>
+      <w:r>
+        <w:rPr>
+          <w:rFonts w:ascii="AR JULIAN" w:hAnsi="AR JULIAN"/>
+          <w:sz w:val="36"/>
+          <w:szCs w:val="36"/>
+        </w:rPr>
+        <w:tab/>
+      </w:r>
+      <w:r>
+        <w:rPr>
+          <w:rFonts w:ascii="AR JULIAN" w:hAnsi="AR JULIAN"/>
+          <w:sz w:val="36"/>
+          <w:szCs w:val="36"/>
+        </w:rPr>
+        <w:tab/>
+      </w:r>
+      <w:r>
+        <w:rPr>
+          <w:rFonts w:ascii="AR JULIAN" w:hAnsi="AR JULIAN"/>
+          <w:sz w:val="36"/>
+          <w:szCs w:val="36"/>
+        </w:rPr>
+        <w:tab/>
+      </w:r>
+      <w:r>
+        <w:rPr>
+          <w:rFonts w:ascii="Arial" w:hAnsi="Arial" w:cs="Arial"/>
+          <w:sz w:val="36"/>
+          <w:szCs w:val="36"/>
+        </w:rPr>
+        <w:t xml:space="preserve">ALT + </w:t>
+      </w:r>
+      <w:r>
+        <w:rPr>
+          <w:rFonts w:ascii="Arial" w:hAnsi="Arial" w:cs="Arial"/>
+          <w:sz w:val="36"/>
+          <w:szCs w:val="36"/>
+        </w:rPr>
+        <w:t>CLICK (en la línea)</w:t>
+      </w:r>
     </w:p>
     <w:p>
       <w:pPr>
@@ -2336,21 +2467,44 @@
           <w:kern w:val="36"/>
           <w:sz w:val="48"/>
           <w:szCs w:val="48"/>
-          <w:lang w:val="en-US" w:eastAsia="es-CO"/>
-        </w:rPr>
-      </w:pPr>
-    </w:p>
-    <w:p>
-      <w:pPr>
-        <w:spacing w:before="100" w:beforeAutospacing="1" w:after="100" w:afterAutospacing="1" w:line="240" w:lineRule="auto"/>
+          <w:lang w:eastAsia="es-CO"/>
+        </w:rPr>
+      </w:pPr>
+      <w:r>
+        <w:rPr>
+          <w:rFonts w:ascii="Times New Roman" w:eastAsia="Times New Roman" w:hAnsi="Times New Roman" w:cs="Times New Roman"/>
+          <w:b/>
+          <w:bCs/>
+          <w:kern w:val="36"/>
+          <w:sz w:val="48"/>
+          <w:szCs w:val="48"/>
+          <w:lang w:eastAsia="es-CO"/>
+        </w:rPr>
+        <w:t>Formatear Código Visual Code.</w:t>
+      </w:r>
+      <w:r>
+        <w:rPr>
+          <w:rFonts w:ascii="Times New Roman" w:eastAsia="Times New Roman" w:hAnsi="Times New Roman" w:cs="Times New Roman"/>
+          <w:b/>
+          <w:bCs/>
+          <w:kern w:val="36"/>
+          <w:sz w:val="48"/>
+          <w:szCs w:val="48"/>
+          <w:lang w:eastAsia="es-CO"/>
+        </w:rPr>
+        <w:t xml:space="preserve"> </w:t>
+      </w:r>
+    </w:p>
+    <w:p>
+      <w:pPr>
+        <w:spacing w:before="100" w:beforeAutospacing="1" w:after="100" w:afterAutospacing="1" w:line="240" w:lineRule="auto"/>
+        <w:ind w:left="2124"/>
         <w:outlineLvl w:val="0"/>
         <w:rPr>
-          <w:rFonts w:ascii="Times New Roman" w:eastAsia="Times New Roman" w:hAnsi="Times New Roman" w:cs="Times New Roman"/>
-          <w:b/>
-          <w:bCs/>
+          <w:rFonts w:ascii="Arial" w:eastAsia="Times New Roman" w:hAnsi="Arial" w:cs="Arial"/>
           <w:kern w:val="36"/>
-          <w:sz w:val="48"/>
-          <w:szCs w:val="48"/>
+          <w:sz w:val="36"/>
+          <w:szCs w:val="36"/>
           <w:lang w:eastAsia="es-CO"/>
         </w:rPr>
       </w:pPr>
@@ -2364,25 +2518,63 @@
           <w:szCs w:val="48"/>
           <w:lang w:eastAsia="es-CO"/>
         </w:rPr>
-        <w:t>Formatear Código Visual Code.</w:t>
-      </w:r>
-      <w:r>
-        <w:rPr>
-          <w:rFonts w:ascii="Times New Roman" w:eastAsia="Times New Roman" w:hAnsi="Times New Roman" w:cs="Times New Roman"/>
-          <w:b/>
-          <w:bCs/>
+        <w:t xml:space="preserve">   </w:t>
+      </w:r>
+      <w:r>
+        <w:rPr>
+          <w:rFonts w:ascii="Arial" w:eastAsia="Times New Roman" w:hAnsi="Arial" w:cs="Arial"/>
           <w:kern w:val="36"/>
-          <w:sz w:val="48"/>
-          <w:szCs w:val="48"/>
-          <w:lang w:eastAsia="es-CO"/>
-        </w:rPr>
-        <w:t xml:space="preserve"> </w:t>
-      </w:r>
-    </w:p>
-    <w:p>
-      <w:pPr>
-        <w:spacing w:before="100" w:beforeAutospacing="1" w:after="100" w:afterAutospacing="1" w:line="240" w:lineRule="auto"/>
-        <w:ind w:left="2124"/>
+          <w:sz w:val="36"/>
+          <w:szCs w:val="36"/>
+          <w:lang w:eastAsia="es-CO"/>
+        </w:rPr>
+        <w:t>SHIFT + ALF + F</w:t>
+      </w:r>
+      <w:bookmarkStart w:id="0" w:name="_GoBack"/>
+      <w:bookmarkEnd w:id="0"/>
+    </w:p>
+    <w:p>
+      <w:pPr>
+        <w:spacing w:before="100" w:beforeAutospacing="1" w:after="100" w:afterAutospacing="1" w:line="240" w:lineRule="auto"/>
+        <w:outlineLvl w:val="0"/>
+        <w:rPr>
+          <w:rFonts w:ascii="Times New Roman" w:eastAsia="Times New Roman" w:hAnsi="Times New Roman" w:cs="Times New Roman"/>
+          <w:b/>
+          <w:bCs/>
+          <w:kern w:val="36"/>
+          <w:sz w:val="48"/>
+          <w:szCs w:val="48"/>
+          <w:lang w:eastAsia="es-CO"/>
+        </w:rPr>
+      </w:pPr>
+      <w:r>
+        <w:rPr>
+          <w:rFonts w:ascii="Times New Roman" w:eastAsia="Times New Roman" w:hAnsi="Times New Roman" w:cs="Times New Roman"/>
+          <w:b/>
+          <w:bCs/>
+          <w:kern w:val="36"/>
+          <w:sz w:val="48"/>
+          <w:szCs w:val="48"/>
+          <w:lang w:eastAsia="es-CO"/>
+        </w:rPr>
+        <w:t>B</w:t>
+      </w:r>
+      <w:r>
+        <w:rPr>
+          <w:rFonts w:ascii="Times New Roman" w:eastAsia="Times New Roman" w:hAnsi="Times New Roman" w:cs="Times New Roman"/>
+          <w:b/>
+          <w:bCs/>
+          <w:kern w:val="36"/>
+          <w:sz w:val="48"/>
+          <w:szCs w:val="48"/>
+          <w:lang w:eastAsia="es-CO"/>
+        </w:rPr>
+        <w:t>uscar archivo en Visual Code.</w:t>
+      </w:r>
+    </w:p>
+    <w:p>
+      <w:pPr>
+        <w:spacing w:before="100" w:beforeAutospacing="1" w:after="100" w:afterAutospacing="1" w:line="240" w:lineRule="auto"/>
         <w:outlineLvl w:val="0"/>
         <w:rPr>
           <w:rFonts w:ascii="Arial" w:eastAsia="Times New Roman" w:hAnsi="Arial" w:cs="Arial"/>
@@ -2402,7 +2594,31 @@
           <w:szCs w:val="48"/>
           <w:lang w:eastAsia="es-CO"/>
         </w:rPr>
-        <w:t xml:space="preserve">   </w:t>
+        <w:tab/>
+      </w:r>
+      <w:r>
+        <w:rPr>
+          <w:rFonts w:ascii="Times New Roman" w:eastAsia="Times New Roman" w:hAnsi="Times New Roman" w:cs="Times New Roman"/>
+          <w:b/>
+          <w:bCs/>
+          <w:kern w:val="36"/>
+          <w:sz w:val="48"/>
+          <w:szCs w:val="48"/>
+          <w:lang w:eastAsia="es-CO"/>
+        </w:rPr>
+        <w:tab/>
+      </w:r>
+      <w:r>
+        <w:rPr>
+          <w:rFonts w:ascii="Times New Roman" w:eastAsia="Times New Roman" w:hAnsi="Times New Roman" w:cs="Times New Roman"/>
+          <w:b/>
+          <w:bCs/>
+          <w:kern w:val="36"/>
+          <w:sz w:val="48"/>
+          <w:szCs w:val="48"/>
+          <w:lang w:eastAsia="es-CO"/>
+        </w:rPr>
+        <w:tab/>
       </w:r>
       <w:r>
         <w:rPr>
@@ -2412,137 +2628,7 @@
           <w:szCs w:val="36"/>
           <w:lang w:val="en-US" w:eastAsia="es-CO"/>
         </w:rPr>
-        <w:t>SHIFT + ALF + F</w:t>
-      </w:r>
-    </w:p>
-    <w:p>
-      <w:pPr>
-        <w:spacing w:before="100" w:beforeAutospacing="1" w:after="100" w:afterAutospacing="1" w:line="240" w:lineRule="auto"/>
-        <w:ind w:left="2124"/>
-        <w:outlineLvl w:val="0"/>
-        <w:rPr>
-          <w:rFonts w:ascii="Times New Roman" w:eastAsia="Times New Roman" w:hAnsi="Times New Roman" w:cs="Times New Roman"/>
-          <w:b/>
-          <w:bCs/>
-          <w:kern w:val="36"/>
-          <w:sz w:val="48"/>
-          <w:szCs w:val="48"/>
-          <w:lang w:val="en-US" w:eastAsia="es-CO"/>
-        </w:rPr>
-      </w:pPr>
-    </w:p>
-    <w:p>
-      <w:pPr>
-        <w:spacing w:before="100" w:beforeAutospacing="1" w:after="100" w:afterAutospacing="1" w:line="240" w:lineRule="auto"/>
-        <w:outlineLvl w:val="0"/>
-        <w:rPr>
-          <w:rFonts w:ascii="Times New Roman" w:eastAsia="Times New Roman" w:hAnsi="Times New Roman" w:cs="Times New Roman"/>
-          <w:b/>
-          <w:bCs/>
-          <w:kern w:val="36"/>
-          <w:sz w:val="48"/>
-          <w:szCs w:val="48"/>
-          <w:lang w:eastAsia="es-CO"/>
-        </w:rPr>
-      </w:pPr>
-      <w:r>
-        <w:rPr>
-          <w:rFonts w:ascii="Times New Roman" w:eastAsia="Times New Roman" w:hAnsi="Times New Roman" w:cs="Times New Roman"/>
-          <w:b/>
-          <w:bCs/>
-          <w:kern w:val="36"/>
-          <w:sz w:val="48"/>
-          <w:szCs w:val="48"/>
-          <w:lang w:eastAsia="es-CO"/>
-        </w:rPr>
-        <w:t>B</w:t>
-      </w:r>
-      <w:r>
-        <w:rPr>
-          <w:rFonts w:ascii="Times New Roman" w:eastAsia="Times New Roman" w:hAnsi="Times New Roman" w:cs="Times New Roman"/>
-          <w:b/>
-          <w:bCs/>
-          <w:kern w:val="36"/>
-          <w:sz w:val="48"/>
-          <w:szCs w:val="48"/>
-          <w:lang w:eastAsia="es-CO"/>
-        </w:rPr>
-        <w:t xml:space="preserve">uscar archivo </w:t>
-      </w:r>
-      <w:r>
-        <w:rPr>
-          <w:rFonts w:ascii="Times New Roman" w:eastAsia="Times New Roman" w:hAnsi="Times New Roman" w:cs="Times New Roman"/>
-          <w:b/>
-          <w:bCs/>
-          <w:kern w:val="36"/>
-          <w:sz w:val="48"/>
-          <w:szCs w:val="48"/>
-          <w:lang w:eastAsia="es-CO"/>
-        </w:rPr>
-        <w:t xml:space="preserve">en </w:t>
-      </w:r>
-      <w:r>
-        <w:rPr>
-          <w:rFonts w:ascii="Times New Roman" w:eastAsia="Times New Roman" w:hAnsi="Times New Roman" w:cs="Times New Roman"/>
-          <w:b/>
-          <w:bCs/>
-          <w:kern w:val="36"/>
-          <w:sz w:val="48"/>
-          <w:szCs w:val="48"/>
-          <w:lang w:eastAsia="es-CO"/>
-        </w:rPr>
-        <w:t>Visual Code.</w:t>
-      </w:r>
-    </w:p>
-    <w:p>
-      <w:pPr>
-        <w:spacing w:before="100" w:beforeAutospacing="1" w:after="100" w:afterAutospacing="1" w:line="240" w:lineRule="auto"/>
-        <w:outlineLvl w:val="0"/>
-        <w:rPr>
-          <w:rFonts w:ascii="Times New Roman" w:eastAsia="Times New Roman" w:hAnsi="Times New Roman" w:cs="Times New Roman"/>
-          <w:b/>
-          <w:bCs/>
-          <w:kern w:val="36"/>
-          <w:sz w:val="48"/>
-          <w:szCs w:val="48"/>
-          <w:lang w:eastAsia="es-CO"/>
-        </w:rPr>
-      </w:pPr>
-      <w:r>
-        <w:rPr>
-          <w:rFonts w:ascii="Times New Roman" w:eastAsia="Times New Roman" w:hAnsi="Times New Roman" w:cs="Times New Roman"/>
-          <w:b/>
-          <w:bCs/>
-          <w:kern w:val="36"/>
-          <w:sz w:val="48"/>
-          <w:szCs w:val="48"/>
-          <w:lang w:eastAsia="es-CO"/>
-        </w:rPr>
-        <w:tab/>
-      </w:r>
-      <w:r>
-        <w:rPr>
-          <w:rFonts w:ascii="Times New Roman" w:eastAsia="Times New Roman" w:hAnsi="Times New Roman" w:cs="Times New Roman"/>
-          <w:b/>
-          <w:bCs/>
-          <w:kern w:val="36"/>
-          <w:sz w:val="48"/>
-          <w:szCs w:val="48"/>
-          <w:lang w:eastAsia="es-CO"/>
-        </w:rPr>
-        <w:tab/>
-      </w:r>
-      <w:r>
-        <w:rPr>
-          <w:rFonts w:ascii="Times New Roman" w:eastAsia="Times New Roman" w:hAnsi="Times New Roman" w:cs="Times New Roman"/>
-          <w:b/>
-          <w:bCs/>
-          <w:kern w:val="36"/>
-          <w:sz w:val="48"/>
-          <w:szCs w:val="48"/>
-          <w:lang w:eastAsia="es-CO"/>
-        </w:rPr>
-        <w:tab/>
+        <w:t>CONTROL</w:t>
       </w:r>
       <w:r>
         <w:rPr>
@@ -2552,7 +2638,7 @@
           <w:szCs w:val="36"/>
           <w:lang w:val="en-US" w:eastAsia="es-CO"/>
         </w:rPr>
-        <w:t>CONTROL</w:t>
+        <w:t xml:space="preserve"> + </w:t>
       </w:r>
       <w:r>
         <w:rPr>
@@ -2562,20 +2648,131 @@
           <w:szCs w:val="36"/>
           <w:lang w:val="en-US" w:eastAsia="es-CO"/>
         </w:rPr>
-        <w:t xml:space="preserve"> + </w:t>
-      </w:r>
-      <w:r>
-        <w:rPr>
-          <w:rFonts w:ascii="Arial" w:eastAsia="Times New Roman" w:hAnsi="Arial" w:cs="Arial"/>
+        <w:t>P</w:t>
+      </w:r>
+    </w:p>
+    <w:p>
+      <w:pPr>
+        <w:spacing w:before="100" w:beforeAutospacing="1" w:after="100" w:afterAutospacing="1" w:line="240" w:lineRule="auto"/>
+        <w:outlineLvl w:val="0"/>
+        <w:rPr>
+          <w:rFonts w:ascii="Times New Roman" w:eastAsia="Times New Roman" w:hAnsi="Times New Roman" w:cs="Times New Roman"/>
+          <w:b/>
+          <w:bCs/>
           <w:kern w:val="36"/>
+          <w:sz w:val="48"/>
+          <w:szCs w:val="48"/>
+          <w:lang w:eastAsia="es-CO"/>
+        </w:rPr>
+      </w:pPr>
+      <w:r>
+        <w:rPr>
+          <w:rFonts w:ascii="Times New Roman" w:eastAsia="Times New Roman" w:hAnsi="Times New Roman" w:cs="Times New Roman"/>
+          <w:b/>
+          <w:bCs/>
+          <w:kern w:val="36"/>
+          <w:sz w:val="48"/>
+          <w:szCs w:val="48"/>
+          <w:lang w:eastAsia="es-CO"/>
+        </w:rPr>
+        <w:t xml:space="preserve">Abrir archivos pantalla dividida </w:t>
+      </w:r>
+      <w:r>
+        <w:rPr>
+          <w:rFonts w:ascii="Times New Roman" w:eastAsia="Times New Roman" w:hAnsi="Times New Roman" w:cs="Times New Roman"/>
+          <w:b/>
+          <w:bCs/>
+          <w:kern w:val="36"/>
+          <w:sz w:val="48"/>
+          <w:szCs w:val="48"/>
+          <w:lang w:eastAsia="es-CO"/>
+        </w:rPr>
+        <w:t>en Visual Code.</w:t>
+      </w:r>
+    </w:p>
+    <w:p>
+      <w:pPr>
+        <w:spacing w:before="100" w:beforeAutospacing="1" w:after="100" w:afterAutospacing="1" w:line="240" w:lineRule="auto"/>
+        <w:outlineLvl w:val="0"/>
+        <w:rPr>
+          <w:rFonts w:ascii="Times New Roman" w:eastAsia="Times New Roman" w:hAnsi="Times New Roman" w:cs="Times New Roman"/>
+          <w:b/>
+          <w:bCs/>
+          <w:kern w:val="36"/>
+          <w:sz w:val="48"/>
+          <w:szCs w:val="48"/>
+          <w:lang w:val="en-US" w:eastAsia="es-CO"/>
+        </w:rPr>
+      </w:pPr>
+      <w:r>
+        <w:rPr>
+          <w:rFonts w:ascii="Times New Roman" w:eastAsia="Times New Roman" w:hAnsi="Times New Roman" w:cs="Times New Roman"/>
+          <w:b/>
+          <w:bCs/>
+          <w:kern w:val="36"/>
+          <w:sz w:val="48"/>
+          <w:szCs w:val="48"/>
+          <w:lang w:eastAsia="es-CO"/>
+        </w:rPr>
+        <w:tab/>
+      </w:r>
+      <w:r>
+        <w:rPr>
+          <w:rFonts w:ascii="Times New Roman" w:eastAsia="Times New Roman" w:hAnsi="Times New Roman" w:cs="Times New Roman"/>
+          <w:b/>
+          <w:bCs/>
+          <w:kern w:val="36"/>
+          <w:sz w:val="48"/>
+          <w:szCs w:val="48"/>
+          <w:lang w:eastAsia="es-CO"/>
+        </w:rPr>
+        <w:tab/>
+      </w:r>
+      <w:r>
+        <w:rPr>
+          <w:rFonts w:ascii="Times New Roman" w:eastAsia="Times New Roman" w:hAnsi="Times New Roman" w:cs="Times New Roman"/>
+          <w:b/>
+          <w:bCs/>
+          <w:kern w:val="36"/>
+          <w:sz w:val="48"/>
+          <w:szCs w:val="48"/>
+          <w:lang w:eastAsia="es-CO"/>
+        </w:rPr>
+        <w:tab/>
+      </w:r>
+      <w:r>
+        <w:rPr>
+          <w:rFonts w:ascii="Arial" w:hAnsi="Arial" w:cs="Arial"/>
           <w:sz w:val="36"/>
           <w:szCs w:val="36"/>
+          <w:lang w:val="en-US"/>
+        </w:rPr>
+        <w:t xml:space="preserve">ALT + CONTROL+ </w:t>
+      </w:r>
+      <w:r>
+        <w:rPr>
+          <w:rFonts w:ascii="Arial" w:hAnsi="Arial" w:cs="Arial"/>
+          <w:sz w:val="36"/>
+          <w:szCs w:val="36"/>
+          <w:lang w:val="en-US"/>
+        </w:rPr>
+        <w:t>↔ (left or right)</w:t>
+      </w:r>
+    </w:p>
+    <w:p>
+      <w:pPr>
+        <w:spacing w:before="100" w:beforeAutospacing="1" w:after="100" w:afterAutospacing="1" w:line="240" w:lineRule="auto"/>
+        <w:outlineLvl w:val="0"/>
+        <w:rPr>
+          <w:rFonts w:ascii="Times New Roman" w:eastAsia="Times New Roman" w:hAnsi="Times New Roman" w:cs="Times New Roman"/>
+          <w:b/>
+          <w:bCs/>
+          <w:kern w:val="36"/>
+          <w:sz w:val="48"/>
+          <w:szCs w:val="48"/>
           <w:lang w:val="en-US" w:eastAsia="es-CO"/>
         </w:rPr>
-        <w:t>P</w:t>
-      </w:r>
-      <w:bookmarkStart w:id="0" w:name="_GoBack"/>
-      <w:bookmarkEnd w:id="0"/>
+      </w:pPr>
     </w:p>
     <w:p>
       <w:pPr>
@@ -2588,7 +2785,7 @@
           <w:kern w:val="36"/>
           <w:sz w:val="48"/>
           <w:szCs w:val="48"/>
-          <w:lang w:eastAsia="es-CO"/>
+          <w:lang w:val="en-US" w:eastAsia="es-CO"/>
         </w:rPr>
       </w:pPr>
     </w:p>
@@ -2603,7 +2800,7 @@
           <w:kern w:val="36"/>
           <w:sz w:val="48"/>
           <w:szCs w:val="48"/>
-          <w:lang w:eastAsia="es-CO"/>
+          <w:lang w:val="en-US" w:eastAsia="es-CO"/>
         </w:rPr>
       </w:pPr>
     </w:p>
@@ -2618,7 +2815,7 @@
           <w:kern w:val="36"/>
           <w:sz w:val="48"/>
           <w:szCs w:val="48"/>
-          <w:lang w:eastAsia="es-CO"/>
+          <w:lang w:val="en-US" w:eastAsia="es-CO"/>
         </w:rPr>
       </w:pPr>
       <w:r>
@@ -2629,7 +2826,7 @@
           <w:kern w:val="36"/>
           <w:sz w:val="48"/>
           <w:szCs w:val="48"/>
-          <w:lang w:eastAsia="es-CO"/>
+          <w:lang w:val="en-US" w:eastAsia="es-CO"/>
         </w:rPr>
         <w:t>Crear Enumeraciones</w:t>
       </w:r>
@@ -3161,6 +3358,7 @@
         <w:rPr>
           <w:noProof/>
         </w:rPr>
+        <w:lastRenderedPageBreak/>
         <w:drawing>
           <wp:inline distT="0" distB="0" distL="0" distR="0" wp14:anchorId="5F658C53" wp14:editId="55C5247E">
             <wp:extent cx="3400425" cy="523875"/>
@@ -3956,6 +4154,7 @@
         <w:rPr>
           <w:noProof/>
         </w:rPr>
+        <w:lastRenderedPageBreak/>
         <w:drawing>
           <wp:inline distT="0" distB="0" distL="0" distR="0" wp14:anchorId="6DF5610A" wp14:editId="7998BD95">
             <wp:extent cx="6858000" cy="1700530"/>

</xml_diff>